<commit_message>
NASCAR transformations ready for submission
</commit_message>
<xml_diff>
--- a/nascar/transformation_module/conclusion/Conclusion.docx
+++ b/nascar/transformation_module/conclusion/Conclusion.docx
@@ -48,7 +48,103 @@
           <w:sz w:val="26"/>
           <w:szCs w:val="26"/>
         </w:rPr>
-        <w:t>In conclusion, the Transforming NASCAR Driver Data worksheet offers valuable insights into the intricate relationship between average finish and driver rating in NASCAR. Through the transformation of the explanatory variable, the worksheet enables students to enhance linearity in their models, thereby improving the accuracy of their predictions and analysis. By assessing the effectiveness of each model, students can critically evaluate different approaches and determine the most suitable one for drawing meaningful conclusions. This exercise equips students with essential data transformation and modeling skills, empowering them to make informed decisions and gain a deeper understanding of the factors influencing a driver's performance. Ultimately, the worksheet proves to be an indispensable tool in unraveling the complexities of NASCAR driver data analysis.</w:t>
+        <w:t xml:space="preserve">In conclusion, the Transforming NASCAR Driver Data worksheet offers valuable insights into the relationship between average </w:t>
+      </w:r>
+      <w:r>
+        <w:rPr>
+          <w:rFonts w:ascii="Times New Roman" w:hAnsi="Times New Roman" w:cs="Times New Roman"/>
+          <w:sz w:val="26"/>
+          <w:szCs w:val="26"/>
+        </w:rPr>
+        <w:t>position</w:t>
+      </w:r>
+      <w:r>
+        <w:rPr>
+          <w:rFonts w:ascii="Times New Roman" w:hAnsi="Times New Roman" w:cs="Times New Roman"/>
+          <w:sz w:val="26"/>
+          <w:szCs w:val="26"/>
+        </w:rPr>
+        <w:t xml:space="preserve"> and driver rating in NASCAR. Through the transformation of the </w:t>
+      </w:r>
+      <w:r>
+        <w:rPr>
+          <w:rFonts w:ascii="Times New Roman" w:hAnsi="Times New Roman" w:cs="Times New Roman"/>
+          <w:sz w:val="26"/>
+          <w:szCs w:val="26"/>
+        </w:rPr>
+        <w:t>average position</w:t>
+      </w:r>
+      <w:r>
+        <w:rPr>
+          <w:rFonts w:ascii="Times New Roman" w:hAnsi="Times New Roman" w:cs="Times New Roman"/>
+          <w:sz w:val="26"/>
+          <w:szCs w:val="26"/>
+        </w:rPr>
+        <w:t xml:space="preserve"> variable, the worksheet enables students to enhance linearity in their models, thereby improving the accuracy of their predictions and analysis. </w:t>
+      </w:r>
+      <w:r>
+        <w:rPr>
+          <w:rFonts w:ascii="Times New Roman" w:hAnsi="Times New Roman" w:cs="Times New Roman"/>
+          <w:sz w:val="26"/>
+          <w:szCs w:val="26"/>
+        </w:rPr>
+        <w:t>The identification of curvature in the variable relationship also allows for the model using quadratic regression to be highly effective. The model can be conceptually compared to the model using a square root transformation to capture the same curve. A</w:t>
+      </w:r>
+      <w:r>
+        <w:rPr>
+          <w:rFonts w:ascii="Times New Roman" w:hAnsi="Times New Roman" w:cs="Times New Roman"/>
+          <w:sz w:val="26"/>
+          <w:szCs w:val="26"/>
+        </w:rPr>
+        <w:t xml:space="preserve">ssessing the effectiveness of each model, students can critically evaluate </w:t>
+      </w:r>
+      <w:r>
+        <w:rPr>
+          <w:rFonts w:ascii="Times New Roman" w:hAnsi="Times New Roman" w:cs="Times New Roman"/>
+          <w:sz w:val="26"/>
+          <w:szCs w:val="26"/>
+        </w:rPr>
+        <w:t xml:space="preserve">the </w:t>
+      </w:r>
+      <w:r>
+        <w:rPr>
+          <w:rFonts w:ascii="Times New Roman" w:hAnsi="Times New Roman" w:cs="Times New Roman"/>
+          <w:sz w:val="26"/>
+          <w:szCs w:val="26"/>
+        </w:rPr>
+        <w:t xml:space="preserve">different approaches and determine the most suitable </w:t>
+      </w:r>
+      <w:r>
+        <w:rPr>
+          <w:rFonts w:ascii="Times New Roman" w:hAnsi="Times New Roman" w:cs="Times New Roman"/>
+          <w:sz w:val="26"/>
+          <w:szCs w:val="26"/>
+        </w:rPr>
+        <w:t>model</w:t>
+      </w:r>
+      <w:r>
+        <w:rPr>
+          <w:rFonts w:ascii="Times New Roman" w:hAnsi="Times New Roman" w:cs="Times New Roman"/>
+          <w:sz w:val="26"/>
+          <w:szCs w:val="26"/>
+        </w:rPr>
+        <w:t xml:space="preserve"> for </w:t>
+      </w:r>
+      <w:r>
+        <w:rPr>
+          <w:rFonts w:ascii="Times New Roman" w:hAnsi="Times New Roman" w:cs="Times New Roman"/>
+          <w:sz w:val="26"/>
+          <w:szCs w:val="26"/>
+        </w:rPr>
+        <w:t>the data</w:t>
+      </w:r>
+      <w:r>
+        <w:rPr>
+          <w:rFonts w:ascii="Times New Roman" w:hAnsi="Times New Roman" w:cs="Times New Roman"/>
+          <w:sz w:val="26"/>
+          <w:szCs w:val="26"/>
+        </w:rPr>
+        <w:t xml:space="preserve">. This exercise equips students with essential data transformation and modeling skills, empowering them to make informed decisions and gain a deeper understanding of the factors influencing a driver's performance. </w:t>
       </w:r>
     </w:p>
     <w:p>
@@ -115,15 +211,7 @@
           <w:sz w:val="24"/>
           <w:szCs w:val="24"/>
         </w:rPr>
-        <w:t xml:space="preserve">Jack </w:t>
-      </w:r>
-      <w:r>
-        <w:rPr>
-          <w:rFonts w:asciiTheme="minorHAnsi" w:hAnsiTheme="minorHAnsi" w:cstheme="minorHAnsi"/>
-          <w:sz w:val="24"/>
-          <w:szCs w:val="24"/>
-        </w:rPr>
-        <w:t>Fay</w:t>
+        <w:t>Jack Fay</w:t>
       </w:r>
       <w:r>
         <w:rPr>

</xml_diff>